<commit_message>
Added info to clone github repo in new machine
</commit_message>
<xml_diff>
--- a/Git_Notes.docx
+++ b/Git_Notes.docx
@@ -772,6 +772,60 @@
       </w:pPr>
       <w:r>
         <w:t>Doing pull before push is good practice. First we should get the latest code from remote repo and then push our changes</w:t>
+      </w:r>
+    </w:p>
+    <w:p/>
+    <w:p>
+      <w:r>
+        <w:t>How to Access Github repo between systems</w:t>
+      </w:r>
+    </w:p>
+    <w:p>
+      <w:pPr>
+        <w:pStyle w:val="ListParagraph"/>
+        <w:numPr>
+          <w:ilvl w:val="0"/>
+          <w:numId w:val="11"/>
+        </w:numPr>
+      </w:pPr>
+      <w:r>
+        <w:t>Github repo should be public</w:t>
+      </w:r>
+    </w:p>
+    <w:p>
+      <w:pPr>
+        <w:pStyle w:val="ListParagraph"/>
+        <w:numPr>
+          <w:ilvl w:val="0"/>
+          <w:numId w:val="11"/>
+        </w:numPr>
+      </w:pPr>
+      <w:r>
+        <w:t>Generate SSH keys in “Target machine” and add these keys into the github account</w:t>
+      </w:r>
+    </w:p>
+    <w:p>
+      <w:pPr>
+        <w:pStyle w:val="ListParagraph"/>
+        <w:numPr>
+          <w:ilvl w:val="0"/>
+          <w:numId w:val="11"/>
+        </w:numPr>
+      </w:pPr>
+      <w:r>
+        <w:t>Create empty local git repo</w:t>
+      </w:r>
+    </w:p>
+    <w:p>
+      <w:pPr>
+        <w:pStyle w:val="ListParagraph"/>
+        <w:numPr>
+          <w:ilvl w:val="0"/>
+          <w:numId w:val="11"/>
+        </w:numPr>
+      </w:pPr>
+      <w:r>
+        <w:t>Use “git clone ssh-clone-code-from-github-repo”</w:t>
       </w:r>
     </w:p>
     <w:sectPr>
@@ -989,6 +1043,95 @@
     </w:lvl>
   </w:abstractNum>
   <w:abstractNum w:abstractNumId="2" w15:restartNumberingAfterBreak="0">
+    <w:nsid w:val="1D044894"/>
+    <w:multiLevelType w:val="hybridMultilevel"/>
+    <w:tmpl w:val="04CEBE06"/>
+    <w:lvl w:ilvl="0" w:tplc="04090011">
+      <w:start w:val="1"/>
+      <w:numFmt w:val="decimal"/>
+      <w:lvlText w:val="%1)"/>
+      <w:lvlJc w:val="left"/>
+      <w:pPr>
+        <w:ind w:left="720" w:hanging="360"/>
+      </w:pPr>
+      <w:rPr>
+        <w:rFonts w:hint="default"/>
+      </w:rPr>
+    </w:lvl>
+    <w:lvl w:ilvl="1" w:tplc="04090019" w:tentative="1">
+      <w:start w:val="1"/>
+      <w:numFmt w:val="lowerLetter"/>
+      <w:lvlText w:val="%2."/>
+      <w:lvlJc w:val="left"/>
+      <w:pPr>
+        <w:ind w:left="1440" w:hanging="360"/>
+      </w:pPr>
+    </w:lvl>
+    <w:lvl w:ilvl="2" w:tplc="0409001B" w:tentative="1">
+      <w:start w:val="1"/>
+      <w:numFmt w:val="lowerRoman"/>
+      <w:lvlText w:val="%3."/>
+      <w:lvlJc w:val="right"/>
+      <w:pPr>
+        <w:ind w:left="2160" w:hanging="180"/>
+      </w:pPr>
+    </w:lvl>
+    <w:lvl w:ilvl="3" w:tplc="0409000F" w:tentative="1">
+      <w:start w:val="1"/>
+      <w:numFmt w:val="decimal"/>
+      <w:lvlText w:val="%4."/>
+      <w:lvlJc w:val="left"/>
+      <w:pPr>
+        <w:ind w:left="2880" w:hanging="360"/>
+      </w:pPr>
+    </w:lvl>
+    <w:lvl w:ilvl="4" w:tplc="04090019" w:tentative="1">
+      <w:start w:val="1"/>
+      <w:numFmt w:val="lowerLetter"/>
+      <w:lvlText w:val="%5."/>
+      <w:lvlJc w:val="left"/>
+      <w:pPr>
+        <w:ind w:left="3600" w:hanging="360"/>
+      </w:pPr>
+    </w:lvl>
+    <w:lvl w:ilvl="5" w:tplc="0409001B" w:tentative="1">
+      <w:start w:val="1"/>
+      <w:numFmt w:val="lowerRoman"/>
+      <w:lvlText w:val="%6."/>
+      <w:lvlJc w:val="right"/>
+      <w:pPr>
+        <w:ind w:left="4320" w:hanging="180"/>
+      </w:pPr>
+    </w:lvl>
+    <w:lvl w:ilvl="6" w:tplc="0409000F" w:tentative="1">
+      <w:start w:val="1"/>
+      <w:numFmt w:val="decimal"/>
+      <w:lvlText w:val="%7."/>
+      <w:lvlJc w:val="left"/>
+      <w:pPr>
+        <w:ind w:left="5040" w:hanging="360"/>
+      </w:pPr>
+    </w:lvl>
+    <w:lvl w:ilvl="7" w:tplc="04090019" w:tentative="1">
+      <w:start w:val="1"/>
+      <w:numFmt w:val="lowerLetter"/>
+      <w:lvlText w:val="%8."/>
+      <w:lvlJc w:val="left"/>
+      <w:pPr>
+        <w:ind w:left="5760" w:hanging="360"/>
+      </w:pPr>
+    </w:lvl>
+    <w:lvl w:ilvl="8" w:tplc="0409001B" w:tentative="1">
+      <w:start w:val="1"/>
+      <w:numFmt w:val="lowerRoman"/>
+      <w:lvlText w:val="%9."/>
+      <w:lvlJc w:val="right"/>
+      <w:pPr>
+        <w:ind w:left="6480" w:hanging="180"/>
+      </w:pPr>
+    </w:lvl>
+  </w:abstractNum>
+  <w:abstractNum w:abstractNumId="3" w15:restartNumberingAfterBreak="0">
     <w:nsid w:val="1D922896"/>
     <w:multiLevelType w:val="hybridMultilevel"/>
     <w:tmpl w:val="120E04EA"/>
@@ -1077,7 +1220,7 @@
       </w:pPr>
     </w:lvl>
   </w:abstractNum>
-  <w:abstractNum w:abstractNumId="3" w15:restartNumberingAfterBreak="0">
+  <w:abstractNum w:abstractNumId="4" w15:restartNumberingAfterBreak="0">
     <w:nsid w:val="499E7A22"/>
     <w:multiLevelType w:val="hybridMultilevel"/>
     <w:tmpl w:val="37C4D190"/>
@@ -1166,7 +1309,7 @@
       </w:pPr>
     </w:lvl>
   </w:abstractNum>
-  <w:abstractNum w:abstractNumId="4" w15:restartNumberingAfterBreak="0">
+  <w:abstractNum w:abstractNumId="5" w15:restartNumberingAfterBreak="0">
     <w:nsid w:val="53617865"/>
     <w:multiLevelType w:val="hybridMultilevel"/>
     <w:tmpl w:val="E2403A00"/>
@@ -1255,7 +1398,7 @@
       </w:pPr>
     </w:lvl>
   </w:abstractNum>
-  <w:abstractNum w:abstractNumId="5" w15:restartNumberingAfterBreak="0">
+  <w:abstractNum w:abstractNumId="6" w15:restartNumberingAfterBreak="0">
     <w:nsid w:val="5A5D7C56"/>
     <w:multiLevelType w:val="hybridMultilevel"/>
     <w:tmpl w:val="E2461906"/>
@@ -1344,7 +1487,7 @@
       </w:pPr>
     </w:lvl>
   </w:abstractNum>
-  <w:abstractNum w:abstractNumId="6" w15:restartNumberingAfterBreak="0">
+  <w:abstractNum w:abstractNumId="7" w15:restartNumberingAfterBreak="0">
     <w:nsid w:val="5A8571DF"/>
     <w:multiLevelType w:val="hybridMultilevel"/>
     <w:tmpl w:val="0B46E992"/>
@@ -1433,7 +1576,7 @@
       </w:pPr>
     </w:lvl>
   </w:abstractNum>
-  <w:abstractNum w:abstractNumId="7" w15:restartNumberingAfterBreak="0">
+  <w:abstractNum w:abstractNumId="8" w15:restartNumberingAfterBreak="0">
     <w:nsid w:val="61E43DC3"/>
     <w:multiLevelType w:val="hybridMultilevel"/>
     <w:tmpl w:val="901C1E0E"/>
@@ -1522,7 +1665,7 @@
       </w:pPr>
     </w:lvl>
   </w:abstractNum>
-  <w:abstractNum w:abstractNumId="8" w15:restartNumberingAfterBreak="0">
+  <w:abstractNum w:abstractNumId="9" w15:restartNumberingAfterBreak="0">
     <w:nsid w:val="76FF59E1"/>
     <w:multiLevelType w:val="hybridMultilevel"/>
     <w:tmpl w:val="BA8ACB18"/>
@@ -1635,7 +1778,7 @@
       </w:rPr>
     </w:lvl>
   </w:abstractNum>
-  <w:abstractNum w:abstractNumId="9" w15:restartNumberingAfterBreak="0">
+  <w:abstractNum w:abstractNumId="10" w15:restartNumberingAfterBreak="0">
     <w:nsid w:val="7A9D20A7"/>
     <w:multiLevelType w:val="hybridMultilevel"/>
     <w:tmpl w:val="DE281DD2"/>
@@ -1728,31 +1871,34 @@
     <w:abstractNumId w:val="0"/>
   </w:num>
   <w:num w:numId="2" w16cid:durableId="998928434">
-    <w:abstractNumId w:val="2"/>
+    <w:abstractNumId w:val="3"/>
   </w:num>
   <w:num w:numId="3" w16cid:durableId="954629948">
-    <w:abstractNumId w:val="5"/>
+    <w:abstractNumId w:val="6"/>
   </w:num>
   <w:num w:numId="4" w16cid:durableId="1025331171">
-    <w:abstractNumId w:val="8"/>
+    <w:abstractNumId w:val="9"/>
   </w:num>
   <w:num w:numId="5" w16cid:durableId="1276793703">
-    <w:abstractNumId w:val="9"/>
+    <w:abstractNumId w:val="10"/>
   </w:num>
   <w:num w:numId="6" w16cid:durableId="1586183205">
     <w:abstractNumId w:val="1"/>
   </w:num>
   <w:num w:numId="7" w16cid:durableId="1380977126">
+    <w:abstractNumId w:val="5"/>
+  </w:num>
+  <w:num w:numId="8" w16cid:durableId="1499074181">
+    <w:abstractNumId w:val="8"/>
+  </w:num>
+  <w:num w:numId="9" w16cid:durableId="585501569">
+    <w:abstractNumId w:val="7"/>
+  </w:num>
+  <w:num w:numId="10" w16cid:durableId="36667240">
     <w:abstractNumId w:val="4"/>
   </w:num>
-  <w:num w:numId="8" w16cid:durableId="1499074181">
-    <w:abstractNumId w:val="7"/>
-  </w:num>
-  <w:num w:numId="9" w16cid:durableId="585501569">
-    <w:abstractNumId w:val="6"/>
-  </w:num>
-  <w:num w:numId="10" w16cid:durableId="36667240">
-    <w:abstractNumId w:val="3"/>
+  <w:num w:numId="11" w16cid:durableId="26419094">
+    <w:abstractNumId w:val="2"/>
   </w:num>
 </w:numbering>
 </file>

</xml_diff>

<commit_message>
Added additional step to clone github repo
</commit_message>
<xml_diff>
--- a/Git_Notes.docx
+++ b/Git_Notes.docx
@@ -107,7 +107,15 @@
         </w:numPr>
       </w:pPr>
       <w:r>
-        <w:t>"Goddamn idiotic truckload of sh*t": when it breaks.</w:t>
+        <w:t xml:space="preserve">"Goddamn idiotic truckload of </w:t>
+      </w:r>
+      <w:proofErr w:type="spellStart"/>
+      <w:r>
+        <w:t>sh</w:t>
+      </w:r>
+      <w:proofErr w:type="spellEnd"/>
+      <w:r>
+        <w:t>*t": when it breaks.</w:t>
       </w:r>
     </w:p>
     <w:p>
@@ -153,7 +161,15 @@
     </w:p>
     <w:p>
       <w:r>
-        <w:t>&gt;&gt; git config   - -global user.email “SalmanAli@gmail.com”</w:t>
+        <w:t xml:space="preserve">&gt;&gt; git config   - -global </w:t>
+      </w:r>
+      <w:proofErr w:type="spellStart"/>
+      <w:r>
+        <w:t>user.email</w:t>
+      </w:r>
+      <w:proofErr w:type="spellEnd"/>
+      <w:r>
+        <w:t xml:space="preserve"> “SalmanAli@gmail.com”</w:t>
       </w:r>
     </w:p>
     <w:p>
@@ -181,7 +197,15 @@
         </w:numPr>
       </w:pPr>
       <w:r>
-        <w:t>We can run these config commands any where in our system. These are global commands. These are irrespective of any repository</w:t>
+        <w:t xml:space="preserve">We can run these config commands </w:t>
+      </w:r>
+      <w:proofErr w:type="spellStart"/>
+      <w:r>
+        <w:t>any where</w:t>
+      </w:r>
+      <w:proofErr w:type="spellEnd"/>
+      <w:r>
+        <w:t xml:space="preserve"> in our system. These are global commands. These are irrespective of any repository</w:t>
       </w:r>
     </w:p>
     <w:p>
@@ -205,7 +229,15 @@
         </w:numPr>
       </w:pPr>
       <w:r>
-        <w:t>GIT will create a config file(simple text file) in our user directory that is called “.gitconfig”</w:t>
+        <w:t>GIT will create a config file(simple text file) in our user directory that is called “.</w:t>
+      </w:r>
+      <w:proofErr w:type="spellStart"/>
+      <w:r>
+        <w:t>gitconfig</w:t>
+      </w:r>
+      <w:proofErr w:type="spellEnd"/>
+      <w:r>
+        <w:t>”</w:t>
       </w:r>
     </w:p>
     <w:p>
@@ -225,8 +257,13 @@
         <w:ind w:left="720"/>
       </w:pPr>
       <w:r>
-        <w:t>&gt;&gt; cat ~/.gitconfig</w:t>
-      </w:r>
+        <w:t>&gt;&gt; cat ~/.</w:t>
+      </w:r>
+      <w:proofErr w:type="spellStart"/>
+      <w:r>
+        <w:t>gitconfig</w:t>
+      </w:r>
+      <w:proofErr w:type="spellEnd"/>
     </w:p>
     <w:p>
       <w:pPr>
@@ -348,8 +385,13 @@
       </w:r>
     </w:p>
     <w:p>
-      <w:r>
-        <w:t>Unstage and restore</w:t>
+      <w:proofErr w:type="spellStart"/>
+      <w:r>
+        <w:t>Unstage</w:t>
+      </w:r>
+      <w:proofErr w:type="spellEnd"/>
+      <w:r>
+        <w:t xml:space="preserve"> and restore</w:t>
       </w:r>
     </w:p>
     <w:p>
@@ -438,10 +480,26 @@
         </w:numPr>
       </w:pPr>
       <w:r>
-        <w:t>To get one liner use “git log  - -oneline”</w:t>
-      </w:r>
-      <w:r>
-        <w:t>, “git log –oneline –graph”</w:t>
+        <w:t>To get one liner use “git log  - -</w:t>
+      </w:r>
+      <w:proofErr w:type="spellStart"/>
+      <w:r>
+        <w:t>oneline</w:t>
+      </w:r>
+      <w:proofErr w:type="spellEnd"/>
+      <w:r>
+        <w:t>”</w:t>
+      </w:r>
+      <w:r>
+        <w:t>, “git log –</w:t>
+      </w:r>
+      <w:proofErr w:type="spellStart"/>
+      <w:r>
+        <w:t>oneline</w:t>
+      </w:r>
+      <w:proofErr w:type="spellEnd"/>
+      <w:r>
+        <w:t xml:space="preserve"> –graph”</w:t>
       </w:r>
     </w:p>
     <w:p/>
@@ -471,7 +529,15 @@
         <w:t>similarly,</w:t>
       </w:r>
       <w:r>
-        <w:t xml:space="preserve"> commit is necessary after deleting a file to affect the Git repo</w:t>
+        <w:t xml:space="preserve"> commit is necessary after deleting a file to affect the </w:t>
+      </w:r>
+      <w:proofErr w:type="spellStart"/>
+      <w:r>
+        <w:t>Git</w:t>
+      </w:r>
+      <w:proofErr w:type="spellEnd"/>
+      <w:r>
+        <w:t xml:space="preserve"> repo</w:t>
       </w:r>
     </w:p>
     <w:p>
@@ -505,7 +571,15 @@
         </w:numPr>
       </w:pPr>
       <w:r>
-        <w:t>Demo using “.gitignore” file and a log file</w:t>
+        <w:t>Demo using “.</w:t>
+      </w:r>
+      <w:proofErr w:type="spellStart"/>
+      <w:r>
+        <w:t>gitignore</w:t>
+      </w:r>
+      <w:proofErr w:type="spellEnd"/>
+      <w:r>
+        <w:t>” file and a log file</w:t>
       </w:r>
     </w:p>
     <w:p>
@@ -517,7 +591,15 @@
         </w:numPr>
       </w:pPr>
       <w:r>
-        <w:t>Use *.log inside .gitignore file</w:t>
+        <w:t>Use *.log inside .</w:t>
+      </w:r>
+      <w:proofErr w:type="spellStart"/>
+      <w:r>
+        <w:t>gitignore</w:t>
+      </w:r>
+      <w:proofErr w:type="spellEnd"/>
+      <w:r>
+        <w:t xml:space="preserve"> file</w:t>
       </w:r>
     </w:p>
     <w:p>
@@ -529,7 +611,15 @@
         </w:numPr>
       </w:pPr>
       <w:r>
-        <w:t>Use web/temp.txt inside .gitignore file in second line to prove that any file in any location inside project can be ignored by using absolute path</w:t>
+        <w:t>Use web/temp.txt inside .</w:t>
+      </w:r>
+      <w:proofErr w:type="spellStart"/>
+      <w:r>
+        <w:t>gitignore</w:t>
+      </w:r>
+      <w:proofErr w:type="spellEnd"/>
+      <w:r>
+        <w:t xml:space="preserve"> file in second line to prove that any file in any location inside project can be ignored by using absolute path</w:t>
       </w:r>
     </w:p>
     <w:p>
@@ -562,15 +652,52 @@
         <w:t>Cre</w:t>
       </w:r>
       <w:r>
-        <w:t>ate github account with e-mail and generate ssh keys in your system and add those keys in your github account</w:t>
-      </w:r>
-    </w:p>
-    <w:p>
-      <w:pPr>
-        <w:pStyle w:val="ListParagraph"/>
-      </w:pPr>
-      <w:r>
-        <w:t>ssh-keygen -t rsa -C</w:t>
+        <w:t xml:space="preserve">ate </w:t>
+      </w:r>
+      <w:proofErr w:type="spellStart"/>
+      <w:r>
+        <w:t>github</w:t>
+      </w:r>
+      <w:proofErr w:type="spellEnd"/>
+      <w:r>
+        <w:t xml:space="preserve"> account with e-mail and generate </w:t>
+      </w:r>
+      <w:proofErr w:type="spellStart"/>
+      <w:r>
+        <w:t>ssh</w:t>
+      </w:r>
+      <w:proofErr w:type="spellEnd"/>
+      <w:r>
+        <w:t xml:space="preserve"> keys in your system and add those keys in your </w:t>
+      </w:r>
+      <w:proofErr w:type="spellStart"/>
+      <w:r>
+        <w:t>github</w:t>
+      </w:r>
+      <w:proofErr w:type="spellEnd"/>
+      <w:r>
+        <w:t xml:space="preserve"> account</w:t>
+      </w:r>
+    </w:p>
+    <w:p>
+      <w:pPr>
+        <w:pStyle w:val="ListParagraph"/>
+      </w:pPr>
+      <w:proofErr w:type="spellStart"/>
+      <w:r>
+        <w:t>ssh</w:t>
+      </w:r>
+      <w:proofErr w:type="spellEnd"/>
+      <w:r>
+        <w:t xml:space="preserve">-keygen -t </w:t>
+      </w:r>
+      <w:proofErr w:type="spellStart"/>
+      <w:r>
+        <w:t>rsa</w:t>
+      </w:r>
+      <w:proofErr w:type="spellEnd"/>
+      <w:r>
+        <w:t xml:space="preserve"> -C</w:t>
       </w:r>
       <w:r>
         <w:t xml:space="preserve"> “your-email”</w:t>
@@ -580,9 +707,14 @@
       <w:pPr>
         <w:pStyle w:val="ListParagraph"/>
       </w:pPr>
+      <w:proofErr w:type="spellStart"/>
       <w:r>
         <w:lastRenderedPageBreak/>
-        <w:t xml:space="preserve">ssh -T </w:t>
+        <w:t>ssh</w:t>
+      </w:r>
+      <w:proofErr w:type="spellEnd"/>
+      <w:r>
+        <w:t xml:space="preserve"> -T </w:t>
       </w:r>
       <w:hyperlink r:id="rId5" w:history="1">
         <w:r>
@@ -598,7 +730,15 @@
         <w:pStyle w:val="ListParagraph"/>
       </w:pPr>
       <w:r>
-        <w:t>NOTE: ssh keys are tied to your computer</w:t>
+        <w:t xml:space="preserve">NOTE: </w:t>
+      </w:r>
+      <w:proofErr w:type="spellStart"/>
+      <w:r>
+        <w:t>ssh</w:t>
+      </w:r>
+      <w:proofErr w:type="spellEnd"/>
+      <w:r>
+        <w:t xml:space="preserve"> keys are tied to your computer</w:t>
       </w:r>
     </w:p>
     <w:p>
@@ -623,7 +763,15 @@
         <w:pStyle w:val="ListParagraph"/>
       </w:pPr>
       <w:r>
-        <w:t>After matching default branches, Create repo in github and issue the following commands</w:t>
+        <w:t xml:space="preserve">After matching default branches, Create repo in </w:t>
+      </w:r>
+      <w:proofErr w:type="spellStart"/>
+      <w:r>
+        <w:t>github</w:t>
+      </w:r>
+      <w:proofErr w:type="spellEnd"/>
+      <w:r>
+        <w:t xml:space="preserve"> and issue the following commands</w:t>
       </w:r>
     </w:p>
     <w:p>
@@ -703,8 +851,21 @@
         </w:numPr>
       </w:pPr>
       <w:r>
-        <w:t>git init -b main sec_demo</w:t>
-      </w:r>
+        <w:t xml:space="preserve">git </w:t>
+      </w:r>
+      <w:proofErr w:type="spellStart"/>
+      <w:r>
+        <w:t>init</w:t>
+      </w:r>
+      <w:proofErr w:type="spellEnd"/>
+      <w:r>
+        <w:t xml:space="preserve"> -b main </w:t>
+      </w:r>
+      <w:proofErr w:type="spellStart"/>
+      <w:r>
+        <w:t>sec_demo</w:t>
+      </w:r>
+      <w:proofErr w:type="spellEnd"/>
     </w:p>
     <w:p>
       <w:pPr>
@@ -715,7 +876,15 @@
         </w:numPr>
       </w:pPr>
       <w:r>
-        <w:t>git config   - -global init.defaultBranch main</w:t>
+        <w:t xml:space="preserve">git config   - -global </w:t>
+      </w:r>
+      <w:proofErr w:type="spellStart"/>
+      <w:r>
+        <w:t>init.defaultBranch</w:t>
+      </w:r>
+      <w:proofErr w:type="spellEnd"/>
+      <w:r>
+        <w:t xml:space="preserve"> main</w:t>
       </w:r>
     </w:p>
     <w:p/>
@@ -738,15 +907,45 @@
         <w:rPr>
           <w:rFonts w:ascii="Lucida Console" w:hAnsi="Lucida Console" w:cs="Lucida Console"/>
         </w:rPr>
-        <w:t>git clone git@github.com:SalmanAli-W/First-Git-demo.git</w:t>
-      </w:r>
-    </w:p>
-    <w:p>
-      <w:pPr>
-        <w:pStyle w:val="ListParagraph"/>
-      </w:pPr>
-      <w:r>
-        <w:t>to get files from github to local git</w:t>
+        <w:t xml:space="preserve">git clone </w:t>
+      </w:r>
+      <w:proofErr w:type="spellStart"/>
+      <w:r>
+        <w:rPr>
+          <w:rFonts w:ascii="Lucida Console" w:hAnsi="Lucida Console" w:cs="Lucida Console"/>
+        </w:rPr>
+        <w:t>git@github.com:SalmanAli-W</w:t>
+      </w:r>
+      <w:proofErr w:type="spellEnd"/>
+      <w:r>
+        <w:rPr>
+          <w:rFonts w:ascii="Lucida Console" w:hAnsi="Lucida Console" w:cs="Lucida Console"/>
+        </w:rPr>
+        <w:t>/First-Git-</w:t>
+      </w:r>
+      <w:proofErr w:type="spellStart"/>
+      <w:r>
+        <w:rPr>
+          <w:rFonts w:ascii="Lucida Console" w:hAnsi="Lucida Console" w:cs="Lucida Console"/>
+        </w:rPr>
+        <w:t>demo.git</w:t>
+      </w:r>
+      <w:proofErr w:type="spellEnd"/>
+    </w:p>
+    <w:p>
+      <w:pPr>
+        <w:pStyle w:val="ListParagraph"/>
+      </w:pPr>
+      <w:r>
+        <w:t xml:space="preserve">to get files from </w:t>
+      </w:r>
+      <w:proofErr w:type="spellStart"/>
+      <w:r>
+        <w:t>github</w:t>
+      </w:r>
+      <w:proofErr w:type="spellEnd"/>
+      <w:r>
+        <w:t xml:space="preserve"> to local git</w:t>
       </w:r>
     </w:p>
     <w:p>
@@ -777,7 +976,15 @@
     <w:p/>
     <w:p>
       <w:r>
-        <w:t>How to Access Github repo between systems</w:t>
+        <w:t xml:space="preserve">How to Access </w:t>
+      </w:r>
+      <w:proofErr w:type="spellStart"/>
+      <w:r>
+        <w:t>Github</w:t>
+      </w:r>
+      <w:proofErr w:type="spellEnd"/>
+      <w:r>
+        <w:t xml:space="preserve"> repo between systems</w:t>
       </w:r>
     </w:p>
     <w:p>
@@ -788,8 +995,13 @@
           <w:numId w:val="11"/>
         </w:numPr>
       </w:pPr>
-      <w:r>
-        <w:t>Github repo should be public</w:t>
+      <w:proofErr w:type="spellStart"/>
+      <w:r>
+        <w:t>Github</w:t>
+      </w:r>
+      <w:proofErr w:type="spellEnd"/>
+      <w:r>
+        <w:t xml:space="preserve"> repo should be public</w:t>
       </w:r>
     </w:p>
     <w:p>
@@ -801,7 +1013,15 @@
         </w:numPr>
       </w:pPr>
       <w:r>
-        <w:t>Generate SSH keys in “Target machine” and add these keys into the github account</w:t>
+        <w:t xml:space="preserve">Generate SSH keys in “Target machine” and add these keys into the </w:t>
+      </w:r>
+      <w:proofErr w:type="spellStart"/>
+      <w:r>
+        <w:t>github</w:t>
+      </w:r>
+      <w:proofErr w:type="spellEnd"/>
+      <w:r>
+        <w:t xml:space="preserve"> account</w:t>
       </w:r>
     </w:p>
     <w:p>
@@ -813,7 +1033,15 @@
         </w:numPr>
       </w:pPr>
       <w:r>
-        <w:t>Create empty local git repo</w:t>
+        <w:t xml:space="preserve">Create empty local </w:t>
+      </w:r>
+      <w:proofErr w:type="spellStart"/>
+      <w:r>
+        <w:t>git</w:t>
+      </w:r>
+      <w:proofErr w:type="spellEnd"/>
+      <w:r>
+        <w:t xml:space="preserve"> repo</w:t>
       </w:r>
     </w:p>
     <w:p>
@@ -825,8 +1053,64 @@
         </w:numPr>
       </w:pPr>
       <w:r>
-        <w:t>Use “git clone ssh-clone-code-from-github-repo”</w:t>
-      </w:r>
+        <w:t xml:space="preserve">Done once, add </w:t>
+      </w:r>
+      <w:proofErr w:type="spellStart"/>
+      <w:r>
+        <w:t>github</w:t>
+      </w:r>
+      <w:proofErr w:type="spellEnd"/>
+      <w:r>
+        <w:t xml:space="preserve"> to known hosts using “git remote add …” command</w:t>
+      </w:r>
+    </w:p>
+    <w:p>
+      <w:pPr>
+        <w:pStyle w:val="ListParagraph"/>
+        <w:numPr>
+          <w:ilvl w:val="0"/>
+          <w:numId w:val="11"/>
+        </w:numPr>
+      </w:pPr>
+      <w:r>
+        <w:t xml:space="preserve">Use “git clone </w:t>
+      </w:r>
+      <w:proofErr w:type="spellStart"/>
+      <w:r>
+        <w:t>ssh</w:t>
+      </w:r>
+      <w:proofErr w:type="spellEnd"/>
+      <w:r>
+        <w:t>-clone-code-from-</w:t>
+      </w:r>
+      <w:proofErr w:type="spellStart"/>
+      <w:r>
+        <w:t>github</w:t>
+      </w:r>
+      <w:proofErr w:type="spellEnd"/>
+      <w:r>
+        <w:t>-repo”</w:t>
+      </w:r>
+      <w:r>
+        <w:t xml:space="preserve"> found in code drop down in the </w:t>
+      </w:r>
+      <w:proofErr w:type="spellStart"/>
+      <w:r>
+        <w:t>github</w:t>
+      </w:r>
+      <w:proofErr w:type="spellEnd"/>
+      <w:r>
+        <w:t xml:space="preserve"> repo which you want to clone</w:t>
+      </w:r>
+    </w:p>
+    <w:p>
+      <w:pPr>
+        <w:pStyle w:val="ListParagraph"/>
+        <w:numPr>
+          <w:ilvl w:val="0"/>
+          <w:numId w:val="11"/>
+        </w:numPr>
+      </w:pPr>
     </w:p>
     <w:sectPr>
       <w:pgSz w:w="12240" w:h="15840"/>

</xml_diff>